<commit_message>
Added tentative time plan
</commit_message>
<xml_diff>
--- a/invitations/invitation_societies.docx
+++ b/invitations/invitation_societies.docx
@@ -102,7 +102,21 @@
         <w:rPr>
           <w:lang w:val="nb-NO"/>
         </w:rPr>
-        <w:t>Valgkomiteens formål er at flest mulig studenter skal engasjere seg i utvalg og komiteer. Vi drar derfor i gang et forum der hvert utvalg får noen minutter til å presentere seg selv, og deretter kan sette opp et worksho</w:t>
+        <w:t xml:space="preserve">Valgkomiteens formål er at flest mulig studenter skal engasjere seg i utvalg og komiteer. Vi drar derfor i gang et forum der hvert utvalg </w:t>
+      </w:r>
+      <w:r>
+        <w:rPr>
+          <w:lang w:val="nb-NO"/>
+        </w:rPr>
+        <w:t xml:space="preserve">ved NITH </w:t>
+      </w:r>
+      <w:bookmarkStart w:id="0" w:name="_GoBack"/>
+      <w:bookmarkEnd w:id="0"/>
+      <w:r>
+        <w:rPr>
+          <w:lang w:val="nb-NO"/>
+        </w:rPr>
+        <w:t>får noen minutter til å presentere seg selv, og deretter kan sette opp et worksho</w:t>
       </w:r>
       <w:r>
         <w:rPr>
@@ -116,11 +130,13 @@
         <w:spacing w:line="360" w:lineRule="auto"/>
         <w:jc w:val="both"/>
         <w:rPr>
+          <w:b/>
           <w:lang w:val="nb-NO"/>
         </w:rPr>
       </w:pPr>
       <w:r>
         <w:rPr>
+          <w:b/>
           <w:lang w:val="nb-NO"/>
         </w:rPr>
         <w:t>Hvem er invitert?</w:t>
@@ -152,26 +168,1083 @@
     </w:p>
     <w:p>
       <w:pPr>
+        <w:rPr>
+          <w:b/>
+          <w:lang w:val="nb-NO"/>
+        </w:rPr>
+      </w:pPr>
+      <w:r>
+        <w:rPr>
+          <w:b/>
+          <w:lang w:val="nb-NO"/>
+        </w:rPr>
+        <w:br w:type="page"/>
+      </w:r>
+    </w:p>
+    <w:p>
+      <w:pPr>
         <w:spacing w:line="360" w:lineRule="auto"/>
         <w:jc w:val="both"/>
         <w:rPr>
+          <w:b/>
           <w:lang w:val="nb-NO"/>
         </w:rPr>
       </w:pPr>
       <w:r>
         <w:rPr>
-          <w:lang w:val="nb-NO"/>
-        </w:rPr>
+          <w:b/>
+          <w:lang w:val="nb-NO"/>
+        </w:rPr>
+        <w:lastRenderedPageBreak/>
         <w:t>Tentativ tidsplan</w:t>
       </w:r>
-      <w:bookmarkStart w:id="0" w:name="_GoBack"/>
-      <w:bookmarkEnd w:id="0"/>
       <w:r>
         <w:rPr>
+          <w:b/>
           <w:lang w:val="nb-NO"/>
         </w:rPr>
         <w:t xml:space="preserve"> </w:t>
       </w:r>
+    </w:p>
+    <w:tbl>
+      <w:tblPr>
+        <w:tblStyle w:val="TableGrid"/>
+        <w:tblW w:w="0" w:type="auto"/>
+        <w:tblLook w:val="04A0" w:firstRow="1" w:lastRow="0" w:firstColumn="1" w:lastColumn="0" w:noHBand="0" w:noVBand="1"/>
+      </w:tblPr>
+      <w:tblGrid>
+        <w:gridCol w:w="1975"/>
+        <w:gridCol w:w="7375"/>
+      </w:tblGrid>
+      <w:tr>
+        <w:tc>
+          <w:tcPr>
+            <w:tcW w:w="1975" w:type="dxa"/>
+            <w:shd w:val="clear" w:color="auto" w:fill="A8D08D" w:themeFill="accent6" w:themeFillTint="99"/>
+          </w:tcPr>
+          <w:p>
+            <w:pPr>
+              <w:spacing w:line="360" w:lineRule="auto"/>
+              <w:jc w:val="both"/>
+              <w:rPr>
+                <w:b/>
+                <w:lang w:val="nb-NO"/>
+              </w:rPr>
+            </w:pPr>
+            <w:r>
+              <w:rPr>
+                <w:b/>
+                <w:lang w:val="nb-NO"/>
+              </w:rPr>
+              <w:t>14:15</w:t>
+            </w:r>
+            <w:r>
+              <w:rPr>
+                <w:b/>
+                <w:lang w:val="nb-NO"/>
+              </w:rPr>
+              <w:t xml:space="preserve"> – 14:20</w:t>
+            </w:r>
+          </w:p>
+        </w:tc>
+        <w:tc>
+          <w:tcPr>
+            <w:tcW w:w="7375" w:type="dxa"/>
+            <w:shd w:val="clear" w:color="auto" w:fill="A8D08D" w:themeFill="accent6" w:themeFillTint="99"/>
+          </w:tcPr>
+          <w:p>
+            <w:pPr>
+              <w:spacing w:line="360" w:lineRule="auto"/>
+              <w:jc w:val="both"/>
+              <w:rPr>
+                <w:b/>
+                <w:lang w:val="nb-NO"/>
+              </w:rPr>
+            </w:pPr>
+            <w:r>
+              <w:rPr>
+                <w:b/>
+                <w:lang w:val="nb-NO"/>
+              </w:rPr>
+              <w:t>Valgkomiteen innleder</w:t>
+            </w:r>
+          </w:p>
+        </w:tc>
+      </w:tr>
+      <w:tr>
+        <w:tc>
+          <w:tcPr>
+            <w:tcW w:w="1975" w:type="dxa"/>
+            <w:shd w:val="clear" w:color="auto" w:fill="A8D08D" w:themeFill="accent6" w:themeFillTint="99"/>
+          </w:tcPr>
+          <w:p>
+            <w:pPr>
+              <w:spacing w:line="360" w:lineRule="auto"/>
+              <w:jc w:val="both"/>
+              <w:rPr>
+                <w:b/>
+                <w:lang w:val="nb-NO"/>
+              </w:rPr>
+            </w:pPr>
+            <w:r>
+              <w:rPr>
+                <w:b/>
+                <w:lang w:val="nb-NO"/>
+              </w:rPr>
+              <w:t>14:20</w:t>
+            </w:r>
+            <w:r>
+              <w:rPr>
+                <w:b/>
+                <w:lang w:val="nb-NO"/>
+              </w:rPr>
+              <w:t xml:space="preserve"> – 14:25</w:t>
+            </w:r>
+          </w:p>
+        </w:tc>
+        <w:tc>
+          <w:tcPr>
+            <w:tcW w:w="7375" w:type="dxa"/>
+            <w:shd w:val="clear" w:color="auto" w:fill="A8D08D" w:themeFill="accent6" w:themeFillTint="99"/>
+          </w:tcPr>
+          <w:p>
+            <w:pPr>
+              <w:spacing w:line="360" w:lineRule="auto"/>
+              <w:jc w:val="both"/>
+              <w:rPr>
+                <w:b/>
+                <w:lang w:val="nb-NO"/>
+              </w:rPr>
+            </w:pPr>
+          </w:p>
+        </w:tc>
+      </w:tr>
+      <w:tr>
+        <w:tc>
+          <w:tcPr>
+            <w:tcW w:w="1975" w:type="dxa"/>
+            <w:shd w:val="clear" w:color="auto" w:fill="A8D08D" w:themeFill="accent6" w:themeFillTint="99"/>
+          </w:tcPr>
+          <w:p>
+            <w:pPr>
+              <w:spacing w:line="360" w:lineRule="auto"/>
+              <w:jc w:val="both"/>
+              <w:rPr>
+                <w:b/>
+                <w:lang w:val="nb-NO"/>
+              </w:rPr>
+            </w:pPr>
+            <w:r>
+              <w:rPr>
+                <w:b/>
+                <w:lang w:val="nb-NO"/>
+              </w:rPr>
+              <w:t>14:25</w:t>
+            </w:r>
+            <w:r>
+              <w:rPr>
+                <w:b/>
+                <w:lang w:val="nb-NO"/>
+              </w:rPr>
+              <w:t xml:space="preserve"> – 14:30</w:t>
+            </w:r>
+          </w:p>
+        </w:tc>
+        <w:tc>
+          <w:tcPr>
+            <w:tcW w:w="7375" w:type="dxa"/>
+            <w:shd w:val="clear" w:color="auto" w:fill="A8D08D" w:themeFill="accent6" w:themeFillTint="99"/>
+          </w:tcPr>
+          <w:p>
+            <w:pPr>
+              <w:spacing w:line="360" w:lineRule="auto"/>
+              <w:jc w:val="both"/>
+              <w:rPr>
+                <w:b/>
+                <w:lang w:val="nb-NO"/>
+              </w:rPr>
+            </w:pPr>
+          </w:p>
+        </w:tc>
+      </w:tr>
+      <w:tr>
+        <w:tc>
+          <w:tcPr>
+            <w:tcW w:w="1975" w:type="dxa"/>
+            <w:shd w:val="clear" w:color="auto" w:fill="A8D08D" w:themeFill="accent6" w:themeFillTint="99"/>
+          </w:tcPr>
+          <w:p>
+            <w:pPr>
+              <w:spacing w:line="360" w:lineRule="auto"/>
+              <w:jc w:val="both"/>
+              <w:rPr>
+                <w:b/>
+                <w:lang w:val="nb-NO"/>
+              </w:rPr>
+            </w:pPr>
+            <w:r>
+              <w:rPr>
+                <w:b/>
+                <w:lang w:val="nb-NO"/>
+              </w:rPr>
+              <w:t>14:30</w:t>
+            </w:r>
+            <w:r>
+              <w:rPr>
+                <w:b/>
+                <w:lang w:val="nb-NO"/>
+              </w:rPr>
+              <w:t xml:space="preserve"> – 14:35</w:t>
+            </w:r>
+          </w:p>
+        </w:tc>
+        <w:tc>
+          <w:tcPr>
+            <w:tcW w:w="7375" w:type="dxa"/>
+            <w:shd w:val="clear" w:color="auto" w:fill="A8D08D" w:themeFill="accent6" w:themeFillTint="99"/>
+          </w:tcPr>
+          <w:p>
+            <w:pPr>
+              <w:spacing w:line="360" w:lineRule="auto"/>
+              <w:jc w:val="both"/>
+              <w:rPr>
+                <w:b/>
+                <w:lang w:val="nb-NO"/>
+              </w:rPr>
+            </w:pPr>
+          </w:p>
+        </w:tc>
+      </w:tr>
+      <w:tr>
+        <w:tc>
+          <w:tcPr>
+            <w:tcW w:w="1975" w:type="dxa"/>
+          </w:tcPr>
+          <w:p>
+            <w:pPr>
+              <w:spacing w:line="360" w:lineRule="auto"/>
+              <w:jc w:val="both"/>
+              <w:rPr>
+                <w:b/>
+                <w:lang w:val="nb-NO"/>
+              </w:rPr>
+            </w:pPr>
+            <w:r>
+              <w:rPr>
+                <w:b/>
+                <w:lang w:val="nb-NO"/>
+              </w:rPr>
+              <w:t>14:35</w:t>
+            </w:r>
+            <w:r>
+              <w:rPr>
+                <w:b/>
+                <w:lang w:val="nb-NO"/>
+              </w:rPr>
+              <w:t xml:space="preserve"> – 14:40</w:t>
+            </w:r>
+          </w:p>
+        </w:tc>
+        <w:tc>
+          <w:tcPr>
+            <w:tcW w:w="7375" w:type="dxa"/>
+          </w:tcPr>
+          <w:p>
+            <w:pPr>
+              <w:spacing w:line="360" w:lineRule="auto"/>
+              <w:jc w:val="both"/>
+              <w:rPr>
+                <w:b/>
+                <w:lang w:val="nb-NO"/>
+              </w:rPr>
+            </w:pPr>
+            <w:r>
+              <w:rPr>
+                <w:b/>
+                <w:lang w:val="nb-NO"/>
+              </w:rPr>
+              <w:t>#fuBar</w:t>
+            </w:r>
+          </w:p>
+        </w:tc>
+      </w:tr>
+      <w:tr>
+        <w:tc>
+          <w:tcPr>
+            <w:tcW w:w="1975" w:type="dxa"/>
+          </w:tcPr>
+          <w:p>
+            <w:pPr>
+              <w:spacing w:line="360" w:lineRule="auto"/>
+              <w:jc w:val="both"/>
+              <w:rPr>
+                <w:b/>
+                <w:lang w:val="nb-NO"/>
+              </w:rPr>
+            </w:pPr>
+            <w:r>
+              <w:rPr>
+                <w:b/>
+                <w:lang w:val="nb-NO"/>
+              </w:rPr>
+              <w:t>14:40</w:t>
+            </w:r>
+            <w:r>
+              <w:rPr>
+                <w:b/>
+                <w:lang w:val="nb-NO"/>
+              </w:rPr>
+              <w:t xml:space="preserve"> – 14:45</w:t>
+            </w:r>
+          </w:p>
+        </w:tc>
+        <w:tc>
+          <w:tcPr>
+            <w:tcW w:w="7375" w:type="dxa"/>
+          </w:tcPr>
+          <w:p>
+            <w:pPr>
+              <w:spacing w:line="360" w:lineRule="auto"/>
+              <w:jc w:val="both"/>
+              <w:rPr>
+                <w:b/>
+                <w:lang w:val="nb-NO"/>
+              </w:rPr>
+            </w:pPr>
+            <w:r>
+              <w:rPr>
+                <w:b/>
+                <w:lang w:val="nb-NO"/>
+              </w:rPr>
+              <w:t>Utvalget for fantastiske fritidsinteresser (</w:t>
+            </w:r>
+            <w:r>
+              <w:rPr>
+                <w:b/>
+                <w:lang w:val="nb-NO"/>
+              </w:rPr>
+              <w:t>UFF</w:t>
+            </w:r>
+            <w:r>
+              <w:rPr>
+                <w:b/>
+                <w:lang w:val="nb-NO"/>
+              </w:rPr>
+              <w:t>)</w:t>
+            </w:r>
+          </w:p>
+        </w:tc>
+      </w:tr>
+      <w:tr>
+        <w:tc>
+          <w:tcPr>
+            <w:tcW w:w="1975" w:type="dxa"/>
+          </w:tcPr>
+          <w:p>
+            <w:pPr>
+              <w:spacing w:line="360" w:lineRule="auto"/>
+              <w:jc w:val="both"/>
+              <w:rPr>
+                <w:b/>
+                <w:lang w:val="nb-NO"/>
+              </w:rPr>
+            </w:pPr>
+            <w:r>
+              <w:rPr>
+                <w:b/>
+                <w:lang w:val="nb-NO"/>
+              </w:rPr>
+              <w:t>14:45</w:t>
+            </w:r>
+            <w:r>
+              <w:rPr>
+                <w:b/>
+                <w:lang w:val="nb-NO"/>
+              </w:rPr>
+              <w:t xml:space="preserve"> – 14:50</w:t>
+            </w:r>
+          </w:p>
+        </w:tc>
+        <w:tc>
+          <w:tcPr>
+            <w:tcW w:w="7375" w:type="dxa"/>
+          </w:tcPr>
+          <w:p>
+            <w:pPr>
+              <w:spacing w:line="360" w:lineRule="auto"/>
+              <w:jc w:val="both"/>
+              <w:rPr>
+                <w:b/>
+                <w:lang w:val="nb-NO"/>
+              </w:rPr>
+            </w:pPr>
+            <w:r>
+              <w:rPr>
+                <w:b/>
+                <w:lang w:val="nb-NO"/>
+              </w:rPr>
+              <w:t>Kvinner og IT (</w:t>
+            </w:r>
+            <w:r>
+              <w:rPr>
+                <w:b/>
+                <w:lang w:val="nb-NO"/>
+              </w:rPr>
+              <w:t>KIT</w:t>
+            </w:r>
+            <w:r>
+              <w:rPr>
+                <w:b/>
+                <w:lang w:val="nb-NO"/>
+              </w:rPr>
+              <w:t>)</w:t>
+            </w:r>
+          </w:p>
+        </w:tc>
+      </w:tr>
+      <w:tr>
+        <w:tc>
+          <w:tcPr>
+            <w:tcW w:w="1975" w:type="dxa"/>
+          </w:tcPr>
+          <w:p>
+            <w:pPr>
+              <w:spacing w:line="360" w:lineRule="auto"/>
+              <w:jc w:val="both"/>
+              <w:rPr>
+                <w:b/>
+                <w:lang w:val="nb-NO"/>
+              </w:rPr>
+            </w:pPr>
+            <w:r>
+              <w:rPr>
+                <w:b/>
+                <w:lang w:val="nb-NO"/>
+              </w:rPr>
+              <w:t>14:50</w:t>
+            </w:r>
+            <w:r>
+              <w:rPr>
+                <w:b/>
+                <w:lang w:val="nb-NO"/>
+              </w:rPr>
+              <w:t xml:space="preserve"> – 14:55</w:t>
+            </w:r>
+          </w:p>
+        </w:tc>
+        <w:tc>
+          <w:tcPr>
+            <w:tcW w:w="7375" w:type="dxa"/>
+          </w:tcPr>
+          <w:p>
+            <w:pPr>
+              <w:spacing w:line="360" w:lineRule="auto"/>
+              <w:jc w:val="both"/>
+              <w:rPr>
+                <w:b/>
+                <w:lang w:val="nb-NO"/>
+              </w:rPr>
+            </w:pPr>
+            <w:r>
+              <w:rPr>
+                <w:b/>
+                <w:lang w:val="nb-NO"/>
+              </w:rPr>
+              <w:t>Sosialutvalget</w:t>
+            </w:r>
+          </w:p>
+        </w:tc>
+      </w:tr>
+      <w:tr>
+        <w:tc>
+          <w:tcPr>
+            <w:tcW w:w="1975" w:type="dxa"/>
+          </w:tcPr>
+          <w:p>
+            <w:pPr>
+              <w:spacing w:line="360" w:lineRule="auto"/>
+              <w:jc w:val="both"/>
+              <w:rPr>
+                <w:b/>
+                <w:lang w:val="nb-NO"/>
+              </w:rPr>
+            </w:pPr>
+            <w:r>
+              <w:rPr>
+                <w:b/>
+                <w:lang w:val="nb-NO"/>
+              </w:rPr>
+              <w:t>14:55</w:t>
+            </w:r>
+            <w:r>
+              <w:rPr>
+                <w:b/>
+                <w:lang w:val="nb-NO"/>
+              </w:rPr>
+              <w:t xml:space="preserve"> – 15:00</w:t>
+            </w:r>
+          </w:p>
+        </w:tc>
+        <w:tc>
+          <w:tcPr>
+            <w:tcW w:w="7375" w:type="dxa"/>
+          </w:tcPr>
+          <w:p>
+            <w:pPr>
+              <w:spacing w:line="360" w:lineRule="auto"/>
+              <w:jc w:val="both"/>
+              <w:rPr>
+                <w:b/>
+                <w:lang w:val="nb-NO"/>
+              </w:rPr>
+            </w:pPr>
+            <w:r>
+              <w:rPr>
+                <w:b/>
+                <w:lang w:val="nb-NO"/>
+              </w:rPr>
+              <w:t>Idrettsutvalget</w:t>
+            </w:r>
+          </w:p>
+        </w:tc>
+      </w:tr>
+      <w:tr>
+        <w:tc>
+          <w:tcPr>
+            <w:tcW w:w="1975" w:type="dxa"/>
+          </w:tcPr>
+          <w:p>
+            <w:pPr>
+              <w:spacing w:line="360" w:lineRule="auto"/>
+              <w:jc w:val="both"/>
+              <w:rPr>
+                <w:b/>
+                <w:lang w:val="nb-NO"/>
+              </w:rPr>
+            </w:pPr>
+            <w:r>
+              <w:rPr>
+                <w:b/>
+                <w:lang w:val="nb-NO"/>
+              </w:rPr>
+              <w:t>15:00</w:t>
+            </w:r>
+            <w:r>
+              <w:rPr>
+                <w:b/>
+                <w:lang w:val="nb-NO"/>
+              </w:rPr>
+              <w:t xml:space="preserve"> – 15:05</w:t>
+            </w:r>
+          </w:p>
+        </w:tc>
+        <w:tc>
+          <w:tcPr>
+            <w:tcW w:w="7375" w:type="dxa"/>
+          </w:tcPr>
+          <w:p>
+            <w:pPr>
+              <w:spacing w:line="360" w:lineRule="auto"/>
+              <w:jc w:val="both"/>
+              <w:rPr>
+                <w:b/>
+                <w:lang w:val="nb-NO"/>
+              </w:rPr>
+            </w:pPr>
+            <w:r>
+              <w:rPr>
+                <w:b/>
+                <w:lang w:val="nb-NO"/>
+              </w:rPr>
+              <w:t>Utviklingsutvalget</w:t>
+            </w:r>
+          </w:p>
+        </w:tc>
+      </w:tr>
+      <w:tr>
+        <w:tc>
+          <w:tcPr>
+            <w:tcW w:w="1975" w:type="dxa"/>
+          </w:tcPr>
+          <w:p>
+            <w:pPr>
+              <w:spacing w:line="360" w:lineRule="auto"/>
+              <w:jc w:val="both"/>
+              <w:rPr>
+                <w:b/>
+                <w:lang w:val="nb-NO"/>
+              </w:rPr>
+            </w:pPr>
+            <w:r>
+              <w:rPr>
+                <w:b/>
+                <w:lang w:val="nb-NO"/>
+              </w:rPr>
+              <w:t>15:05</w:t>
+            </w:r>
+            <w:r>
+              <w:rPr>
+                <w:b/>
+                <w:lang w:val="nb-NO"/>
+              </w:rPr>
+              <w:t xml:space="preserve"> – 15:10</w:t>
+            </w:r>
+          </w:p>
+        </w:tc>
+        <w:tc>
+          <w:tcPr>
+            <w:tcW w:w="7375" w:type="dxa"/>
+          </w:tcPr>
+          <w:p>
+            <w:pPr>
+              <w:spacing w:line="360" w:lineRule="auto"/>
+              <w:jc w:val="both"/>
+              <w:rPr>
+                <w:b/>
+                <w:lang w:val="nb-NO"/>
+              </w:rPr>
+            </w:pPr>
+            <w:r>
+              <w:rPr>
+                <w:b/>
+                <w:lang w:val="nb-NO"/>
+              </w:rPr>
+              <w:t xml:space="preserve">Prosjektutvalget for </w:t>
+            </w:r>
+            <w:r>
+              <w:rPr>
+                <w:b/>
+                <w:lang w:val="nb-NO"/>
+              </w:rPr>
+              <w:t>s</w:t>
+            </w:r>
+            <w:r>
+              <w:rPr>
+                <w:b/>
+                <w:lang w:val="nb-NO"/>
+              </w:rPr>
+              <w:t>pill (PUS)</w:t>
+            </w:r>
+          </w:p>
+        </w:tc>
+      </w:tr>
+      <w:tr>
+        <w:tc>
+          <w:tcPr>
+            <w:tcW w:w="1975" w:type="dxa"/>
+          </w:tcPr>
+          <w:p>
+            <w:pPr>
+              <w:spacing w:line="360" w:lineRule="auto"/>
+              <w:jc w:val="both"/>
+              <w:rPr>
+                <w:b/>
+                <w:lang w:val="nb-NO"/>
+              </w:rPr>
+            </w:pPr>
+            <w:r>
+              <w:rPr>
+                <w:b/>
+                <w:lang w:val="nb-NO"/>
+              </w:rPr>
+              <w:t>15:10</w:t>
+            </w:r>
+            <w:r>
+              <w:rPr>
+                <w:b/>
+                <w:lang w:val="nb-NO"/>
+              </w:rPr>
+              <w:t xml:space="preserve"> – 15:15</w:t>
+            </w:r>
+          </w:p>
+        </w:tc>
+        <w:tc>
+          <w:tcPr>
+            <w:tcW w:w="7375" w:type="dxa"/>
+          </w:tcPr>
+          <w:p>
+            <w:pPr>
+              <w:spacing w:line="360" w:lineRule="auto"/>
+              <w:jc w:val="both"/>
+              <w:rPr>
+                <w:b/>
+                <w:lang w:val="nb-NO"/>
+              </w:rPr>
+            </w:pPr>
+            <w:r>
+              <w:rPr>
+                <w:b/>
+                <w:lang w:val="nb-NO"/>
+              </w:rPr>
+              <w:t>Musikkutvalget (MUS)</w:t>
+            </w:r>
+          </w:p>
+        </w:tc>
+      </w:tr>
+      <w:tr>
+        <w:tc>
+          <w:tcPr>
+            <w:tcW w:w="1975" w:type="dxa"/>
+          </w:tcPr>
+          <w:p>
+            <w:pPr>
+              <w:spacing w:line="360" w:lineRule="auto"/>
+              <w:jc w:val="both"/>
+              <w:rPr>
+                <w:b/>
+                <w:lang w:val="nb-NO"/>
+              </w:rPr>
+            </w:pPr>
+            <w:r>
+              <w:rPr>
+                <w:b/>
+                <w:lang w:val="nb-NO"/>
+              </w:rPr>
+              <w:t>15:15</w:t>
+            </w:r>
+            <w:r>
+              <w:rPr>
+                <w:b/>
+                <w:lang w:val="nb-NO"/>
+              </w:rPr>
+              <w:t xml:space="preserve"> – 15:20</w:t>
+            </w:r>
+          </w:p>
+        </w:tc>
+        <w:tc>
+          <w:tcPr>
+            <w:tcW w:w="7375" w:type="dxa"/>
+          </w:tcPr>
+          <w:p>
+            <w:pPr>
+              <w:spacing w:line="360" w:lineRule="auto"/>
+              <w:jc w:val="both"/>
+              <w:rPr>
+                <w:b/>
+                <w:lang w:val="nb-NO"/>
+              </w:rPr>
+            </w:pPr>
+            <w:r>
+              <w:rPr>
+                <w:b/>
+                <w:lang w:val="nb-NO"/>
+              </w:rPr>
+              <w:t>Apple User Group (AUG)</w:t>
+            </w:r>
+          </w:p>
+        </w:tc>
+      </w:tr>
+      <w:tr>
+        <w:tc>
+          <w:tcPr>
+            <w:tcW w:w="1975" w:type="dxa"/>
+          </w:tcPr>
+          <w:p>
+            <w:pPr>
+              <w:spacing w:line="360" w:lineRule="auto"/>
+              <w:jc w:val="both"/>
+              <w:rPr>
+                <w:b/>
+                <w:lang w:val="nb-NO"/>
+              </w:rPr>
+            </w:pPr>
+            <w:r>
+              <w:rPr>
+                <w:b/>
+                <w:lang w:val="nb-NO"/>
+              </w:rPr>
+              <w:t>15:20</w:t>
+            </w:r>
+            <w:r>
+              <w:rPr>
+                <w:b/>
+                <w:lang w:val="nb-NO"/>
+              </w:rPr>
+              <w:t xml:space="preserve"> – 15:25</w:t>
+            </w:r>
+          </w:p>
+        </w:tc>
+        <w:tc>
+          <w:tcPr>
+            <w:tcW w:w="7375" w:type="dxa"/>
+          </w:tcPr>
+          <w:p>
+            <w:pPr>
+              <w:spacing w:line="360" w:lineRule="auto"/>
+              <w:jc w:val="both"/>
+              <w:rPr>
+                <w:b/>
+                <w:lang w:val="nb-NO"/>
+              </w:rPr>
+            </w:pPr>
+            <w:r>
+              <w:rPr>
+                <w:b/>
+                <w:lang w:val="nb-NO"/>
+              </w:rPr>
+              <w:t>Microsoft Student Community (MSC)</w:t>
+            </w:r>
+          </w:p>
+        </w:tc>
+      </w:tr>
+      <w:tr>
+        <w:tc>
+          <w:tcPr>
+            <w:tcW w:w="1975" w:type="dxa"/>
+            <w:shd w:val="clear" w:color="auto" w:fill="A8D08D" w:themeFill="accent6" w:themeFillTint="99"/>
+          </w:tcPr>
+          <w:p>
+            <w:pPr>
+              <w:spacing w:line="360" w:lineRule="auto"/>
+              <w:jc w:val="both"/>
+              <w:rPr>
+                <w:b/>
+                <w:lang w:val="nb-NO"/>
+              </w:rPr>
+            </w:pPr>
+            <w:r>
+              <w:rPr>
+                <w:b/>
+                <w:lang w:val="nb-NO"/>
+              </w:rPr>
+              <w:t>15:25</w:t>
+            </w:r>
+            <w:r>
+              <w:rPr>
+                <w:b/>
+                <w:lang w:val="nb-NO"/>
+              </w:rPr>
+              <w:t xml:space="preserve"> – 15:30</w:t>
+            </w:r>
+          </w:p>
+        </w:tc>
+        <w:tc>
+          <w:tcPr>
+            <w:tcW w:w="7375" w:type="dxa"/>
+            <w:shd w:val="clear" w:color="auto" w:fill="A8D08D" w:themeFill="accent6" w:themeFillTint="99"/>
+          </w:tcPr>
+          <w:p>
+            <w:pPr>
+              <w:spacing w:line="360" w:lineRule="auto"/>
+              <w:jc w:val="both"/>
+              <w:rPr>
+                <w:b/>
+                <w:lang w:val="nb-NO"/>
+              </w:rPr>
+            </w:pPr>
+            <w:r>
+              <w:rPr>
+                <w:b/>
+                <w:lang w:val="nb-NO"/>
+              </w:rPr>
+              <w:t xml:space="preserve">Arbeidsutvalget </w:t>
+            </w:r>
+            <w:r>
+              <w:rPr>
+                <w:b/>
+                <w:lang w:val="nb-NO"/>
+              </w:rPr>
+              <w:t>avslutter</w:t>
+            </w:r>
+          </w:p>
+        </w:tc>
+      </w:tr>
+      <w:tr>
+        <w:tc>
+          <w:tcPr>
+            <w:tcW w:w="1975" w:type="dxa"/>
+            <w:shd w:val="clear" w:color="auto" w:fill="A8D08D" w:themeFill="accent6" w:themeFillTint="99"/>
+          </w:tcPr>
+          <w:p>
+            <w:pPr>
+              <w:spacing w:line="360" w:lineRule="auto"/>
+              <w:jc w:val="both"/>
+              <w:rPr>
+                <w:b/>
+                <w:lang w:val="nb-NO"/>
+              </w:rPr>
+            </w:pPr>
+            <w:r>
+              <w:rPr>
+                <w:b/>
+                <w:lang w:val="nb-NO"/>
+              </w:rPr>
+              <w:t>15:30</w:t>
+            </w:r>
+            <w:r>
+              <w:rPr>
+                <w:b/>
+                <w:lang w:val="nb-NO"/>
+              </w:rPr>
+              <w:t xml:space="preserve"> – 15:35</w:t>
+            </w:r>
+          </w:p>
+        </w:tc>
+        <w:tc>
+          <w:tcPr>
+            <w:tcW w:w="7375" w:type="dxa"/>
+            <w:shd w:val="clear" w:color="auto" w:fill="A8D08D" w:themeFill="accent6" w:themeFillTint="99"/>
+          </w:tcPr>
+          <w:p>
+            <w:pPr>
+              <w:spacing w:line="360" w:lineRule="auto"/>
+              <w:jc w:val="both"/>
+              <w:rPr>
+                <w:b/>
+                <w:lang w:val="nb-NO"/>
+              </w:rPr>
+            </w:pPr>
+          </w:p>
+        </w:tc>
+      </w:tr>
+      <w:tr>
+        <w:tc>
+          <w:tcPr>
+            <w:tcW w:w="1975" w:type="dxa"/>
+            <w:shd w:val="clear" w:color="auto" w:fill="A8D08D" w:themeFill="accent6" w:themeFillTint="99"/>
+          </w:tcPr>
+          <w:p>
+            <w:pPr>
+              <w:spacing w:line="360" w:lineRule="auto"/>
+              <w:jc w:val="both"/>
+              <w:rPr>
+                <w:b/>
+                <w:lang w:val="nb-NO"/>
+              </w:rPr>
+            </w:pPr>
+            <w:r>
+              <w:rPr>
+                <w:b/>
+                <w:lang w:val="nb-NO"/>
+              </w:rPr>
+              <w:t>15:35</w:t>
+            </w:r>
+            <w:r>
+              <w:rPr>
+                <w:b/>
+                <w:lang w:val="nb-NO"/>
+              </w:rPr>
+              <w:t xml:space="preserve"> – 15:40</w:t>
+            </w:r>
+          </w:p>
+        </w:tc>
+        <w:tc>
+          <w:tcPr>
+            <w:tcW w:w="7375" w:type="dxa"/>
+            <w:shd w:val="clear" w:color="auto" w:fill="A8D08D" w:themeFill="accent6" w:themeFillTint="99"/>
+          </w:tcPr>
+          <w:p>
+            <w:pPr>
+              <w:spacing w:line="360" w:lineRule="auto"/>
+              <w:jc w:val="both"/>
+              <w:rPr>
+                <w:b/>
+                <w:lang w:val="nb-NO"/>
+              </w:rPr>
+            </w:pPr>
+          </w:p>
+        </w:tc>
+      </w:tr>
+      <w:tr>
+        <w:tc>
+          <w:tcPr>
+            <w:tcW w:w="1975" w:type="dxa"/>
+            <w:shd w:val="clear" w:color="auto" w:fill="00B0F0"/>
+          </w:tcPr>
+          <w:p>
+            <w:pPr>
+              <w:spacing w:line="360" w:lineRule="auto"/>
+              <w:jc w:val="both"/>
+              <w:rPr>
+                <w:b/>
+                <w:lang w:val="nb-NO"/>
+              </w:rPr>
+            </w:pPr>
+            <w:r>
+              <w:rPr>
+                <w:b/>
+                <w:lang w:val="nb-NO"/>
+              </w:rPr>
+              <w:t xml:space="preserve">15:40 </w:t>
+            </w:r>
+            <w:r>
+              <w:rPr>
+                <w:b/>
+                <w:lang w:val="nb-NO"/>
+              </w:rPr>
+              <w:t>og ut</w:t>
+            </w:r>
+            <w:r>
+              <w:rPr>
+                <w:b/>
+                <w:lang w:val="nb-NO"/>
+              </w:rPr>
+              <w:t xml:space="preserve"> </w:t>
+            </w:r>
+            <w:r>
+              <w:rPr>
+                <w:b/>
+                <w:lang w:val="nb-NO"/>
+              </w:rPr>
+              <w:t>over</w:t>
+            </w:r>
+          </w:p>
+        </w:tc>
+        <w:tc>
+          <w:tcPr>
+            <w:tcW w:w="7375" w:type="dxa"/>
+            <w:shd w:val="clear" w:color="auto" w:fill="00B0F0"/>
+          </w:tcPr>
+          <w:p>
+            <w:pPr>
+              <w:spacing w:line="360" w:lineRule="auto"/>
+              <w:jc w:val="both"/>
+              <w:rPr>
+                <w:b/>
+                <w:lang w:val="nb-NO"/>
+              </w:rPr>
+            </w:pPr>
+            <w:r>
+              <w:rPr>
+                <w:b/>
+                <w:lang w:val="nb-NO"/>
+              </w:rPr>
+              <w:t>Workshop</w:t>
+            </w:r>
+            <w:r>
+              <w:rPr>
+                <w:b/>
+                <w:lang w:val="nb-NO"/>
+              </w:rPr>
+              <w:t>s</w:t>
+            </w:r>
+            <w:r>
+              <w:rPr>
+                <w:b/>
+                <w:lang w:val="nb-NO"/>
+              </w:rPr>
+              <w:t xml:space="preserve"> og mingling</w:t>
+            </w:r>
+            <w:r>
+              <w:rPr>
+                <w:b/>
+                <w:lang w:val="nb-NO"/>
+              </w:rPr>
+              <w:t xml:space="preserve"> i #fuBar</w:t>
+            </w:r>
+          </w:p>
+        </w:tc>
+      </w:tr>
+    </w:tbl>
+    <w:p>
+      <w:pPr>
+        <w:spacing w:line="360" w:lineRule="auto"/>
+        <w:jc w:val="both"/>
+        <w:rPr>
+          <w:b/>
+          <w:lang w:val="nb-NO"/>
+        </w:rPr>
+      </w:pPr>
     </w:p>
     <w:sectPr>
       <w:pgSz w:w="12240" w:h="15840"/>
@@ -638,6 +1711,32 @@
       <w:szCs w:val="56"/>
     </w:rPr>
   </w:style>
+  <w:style w:type="table" w:styleId="TableGrid">
+    <w:name w:val="Table Grid"/>
+    <w:basedOn w:val="TableNormal"/>
+    <w:uiPriority w:val="39"/>
+    <w:rsid w:val="004A072A"/>
+    <w:pPr>
+      <w:spacing w:after="0" w:line="240" w:lineRule="auto"/>
+    </w:pPr>
+    <w:tblPr>
+      <w:tblInd w:w="0" w:type="dxa"/>
+      <w:tblBorders>
+        <w:top w:val="single" w:sz="4" w:space="0" w:color="auto"/>
+        <w:left w:val="single" w:sz="4" w:space="0" w:color="auto"/>
+        <w:bottom w:val="single" w:sz="4" w:space="0" w:color="auto"/>
+        <w:right w:val="single" w:sz="4" w:space="0" w:color="auto"/>
+        <w:insideH w:val="single" w:sz="4" w:space="0" w:color="auto"/>
+        <w:insideV w:val="single" w:sz="4" w:space="0" w:color="auto"/>
+      </w:tblBorders>
+      <w:tblCellMar>
+        <w:top w:w="0" w:type="dxa"/>
+        <w:left w:w="108" w:type="dxa"/>
+        <w:bottom w:w="0" w:type="dxa"/>
+        <w:right w:w="108" w:type="dxa"/>
+      </w:tblCellMar>
+    </w:tblPr>
+  </w:style>
 </w:styles>
 </file>
 

</xml_diff>

<commit_message>
Nearly complete the invite
</commit_message>
<xml_diff>
--- a/invitations/invitation_societies.docx
+++ b/invitations/invitation_societies.docx
@@ -30,7 +30,13 @@
         <w:rPr>
           <w:lang w:val="nb-NO"/>
         </w:rPr>
-        <w:t>Kjære utvalgsleder ved NITH</w:t>
+        <w:t>Kjære utvalgsleder</w:t>
+      </w:r>
+      <w:r>
+        <w:rPr>
+          <w:lang w:val="nb-NO"/>
+        </w:rPr>
+        <w:t xml:space="preserve"> ved NITH</w:t>
       </w:r>
     </w:p>
     <w:p>
@@ -87,7 +93,43 @@
         <w:rPr>
           <w:lang w:val="nb-NO"/>
         </w:rPr>
-        <w:t>forumet blir onsdag 16. oktober 2013, 14:15 – 17:00.</w:t>
+        <w:t>forumet blir onsdag 16. oktober 2013, 14:15 – 17:00</w:t>
+      </w:r>
+      <w:r>
+        <w:rPr>
+          <w:lang w:val="nb-NO"/>
+        </w:rPr>
+        <w:t xml:space="preserve"> med muligh</w:t>
+      </w:r>
+      <w:r>
+        <w:rPr>
+          <w:lang w:val="nb-NO"/>
+        </w:rPr>
+        <w:t>et for mingling ut over kvelden</w:t>
+      </w:r>
+      <w:r>
+        <w:rPr>
+          <w:lang w:val="nb-NO"/>
+        </w:rPr>
+        <w:t>.</w:t>
+      </w:r>
+      <w:r>
+        <w:rPr>
+          <w:lang w:val="nb-NO"/>
+        </w:rPr>
+        <w:t xml:space="preserve"> Vi har bedt om auditoriet, men</w:t>
+      </w:r>
+      <w:r>
+        <w:rPr>
+          <w:lang w:val="nb-NO"/>
+        </w:rPr>
+        <w:t xml:space="preserve"> sted er for øyeblikket tentativt.</w:t>
+      </w:r>
+      <w:r>
+        <w:rPr>
+          <w:lang w:val="nb-NO"/>
+        </w:rPr>
+        <w:t xml:space="preserve"> </w:t>
       </w:r>
     </w:p>
     <w:p>
@@ -100,9 +142,41 @@
       </w:pPr>
       <w:r>
         <w:rPr>
-          <w:lang w:val="nb-NO"/>
-        </w:rPr>
-        <w:t xml:space="preserve">Valgkomiteens formål er at flest mulig studenter skal engasjere seg i utvalg og komiteer. Vi drar derfor i gang et forum der hvert utvalg </w:t>
+          <w:b/>
+          <w:lang w:val="nb-NO"/>
+        </w:rPr>
+        <w:t xml:space="preserve">Vårt </w:t>
+      </w:r>
+      <w:r>
+        <w:rPr>
+          <w:b/>
+          <w:lang w:val="nb-NO"/>
+        </w:rPr>
+        <w:t>formål</w:t>
+      </w:r>
+      <w:r>
+        <w:rPr>
+          <w:lang w:val="nb-NO"/>
+        </w:rPr>
+        <w:t xml:space="preserve"> </w:t>
+      </w:r>
+      <w:r>
+        <w:rPr>
+          <w:lang w:val="nb-NO"/>
+        </w:rPr>
+        <w:t xml:space="preserve">med </w:t>
+      </w:r>
+      <w:r>
+        <w:rPr>
+          <w:lang w:val="nb-NO"/>
+        </w:rPr>
+        <w:t xml:space="preserve">forumet </w:t>
+      </w:r>
+      <w:r>
+        <w:rPr>
+          <w:lang w:val="nb-NO"/>
+        </w:rPr>
+        <w:t xml:space="preserve">er at flest mulig studenter skal engasjere seg i utvalg og komiteer. Vi drar derfor i gang et forum der hvert utvalg </w:t>
       </w:r>
       <w:r>
         <w:rPr>
@@ -122,8 +196,6 @@
         </w:rPr>
         <w:t>fem</w:t>
       </w:r>
-      <w:bookmarkStart w:id="0" w:name="_GoBack"/>
-      <w:bookmarkEnd w:id="0"/>
       <w:r>
         <w:rPr>
           <w:lang w:val="nb-NO"/>
@@ -160,16 +232,99 @@
         <w:spacing w:line="360" w:lineRule="auto"/>
         <w:jc w:val="both"/>
         <w:rPr>
+          <w:lang w:val="nb-NO"/>
+        </w:rPr>
+      </w:pPr>
+      <w:r>
+        <w:rPr>
           <w:b/>
           <w:lang w:val="nb-NO"/>
         </w:rPr>
-      </w:pPr>
-      <w:r>
-        <w:rPr>
-          <w:b/>
-          <w:lang w:val="nb-NO"/>
-        </w:rPr>
-        <w:t>Hvem er invitert?</w:t>
+        <w:t>Vi har valgt å invitere</w:t>
+      </w:r>
+      <w:r>
+        <w:rPr>
+          <w:lang w:val="nb-NO"/>
+        </w:rPr>
+        <w:t xml:space="preserve"> alle utvalgene</w:t>
+      </w:r>
+      <w:r>
+        <w:rPr>
+          <w:lang w:val="nb-NO"/>
+        </w:rPr>
+        <w:t xml:space="preserve"> ved NITH, samt MSC</w:t>
+      </w:r>
+      <w:r>
+        <w:rPr>
+          <w:lang w:val="nb-NO"/>
+        </w:rPr>
+        <w:t xml:space="preserve">, og håper selvsagt </w:t>
+      </w:r>
+      <w:r>
+        <w:rPr>
+          <w:lang w:val="nb-NO"/>
+        </w:rPr>
+        <w:t>at alle kan stille</w:t>
+      </w:r>
+      <w:r>
+        <w:rPr>
+          <w:lang w:val="nb-NO"/>
+        </w:rPr>
+        <w:t xml:space="preserve"> med minst én representant</w:t>
+      </w:r>
+      <w:r>
+        <w:rPr>
+          <w:lang w:val="nb-NO"/>
+        </w:rPr>
+        <w:t>. Komplett liste over utvalg og tentativ tidsplan finnes litt lenger ned.</w:t>
+      </w:r>
+      <w:r>
+        <w:rPr>
+          <w:lang w:val="nb-NO"/>
+        </w:rPr>
+        <w:t xml:space="preserve"> På denne måten vil alle utvalgene få den samme muligheten til å </w:t>
+      </w:r>
+      <w:r>
+        <w:rPr>
+          <w:lang w:val="nb-NO"/>
+        </w:rPr>
+        <w:t xml:space="preserve">presentere og promotere </w:t>
+      </w:r>
+      <w:r>
+        <w:rPr>
+          <w:lang w:val="nb-NO"/>
+        </w:rPr>
+        <w:t xml:space="preserve">seg selv, </w:t>
+      </w:r>
+      <w:r>
+        <w:rPr>
+          <w:lang w:val="nb-NO"/>
+        </w:rPr>
+        <w:t xml:space="preserve">i tillegg til at </w:t>
+      </w:r>
+      <w:r>
+        <w:rPr>
+          <w:lang w:val="nb-NO"/>
+        </w:rPr>
+        <w:t xml:space="preserve">alle deltakere vil </w:t>
+      </w:r>
+      <w:r>
+        <w:rPr>
+          <w:lang w:val="nb-NO"/>
+        </w:rPr>
+        <w:t xml:space="preserve">få en </w:t>
+      </w:r>
+      <w:r>
+        <w:rPr>
+          <w:lang w:val="nb-NO"/>
+        </w:rPr>
+        <w:t>bredere oversi</w:t>
+      </w:r>
+      <w:r>
+        <w:rPr>
+          <w:lang w:val="nb-NO"/>
+        </w:rPr>
+        <w:t>kt over Studentsamfunnet NITH.</w:t>
       </w:r>
     </w:p>
     <w:p>
@@ -182,39 +337,77 @@
       </w:pPr>
       <w:r>
         <w:rPr>
-          <w:lang w:val="nb-NO"/>
-        </w:rPr>
-        <w:t>Vi har valgt å invitere alle utvalgene</w:t>
-      </w:r>
-      <w:r>
-        <w:rPr>
-          <w:lang w:val="nb-NO"/>
-        </w:rPr>
-        <w:t xml:space="preserve"> ved NITH, samt MSC</w:t>
-      </w:r>
-      <w:r>
-        <w:rPr>
-          <w:lang w:val="nb-NO"/>
-        </w:rPr>
-        <w:t xml:space="preserve">, og håper selvsagt </w:t>
-      </w:r>
-      <w:r>
-        <w:rPr>
-          <w:lang w:val="nb-NO"/>
-        </w:rPr>
-        <w:t>at alle kan stille</w:t>
-      </w:r>
-      <w:r>
-        <w:rPr>
-          <w:lang w:val="nb-NO"/>
-        </w:rPr>
-        <w:t xml:space="preserve"> med minst én representant</w:t>
-      </w:r>
-      <w:r>
-        <w:rPr>
-          <w:lang w:val="nb-NO"/>
-        </w:rPr>
-        <w:t>. Komplett liste over utvalg og tentativ tidsplan finnes litt lenger ned.</w:t>
+          <w:b/>
+          <w:lang w:val="nb-NO"/>
+        </w:rPr>
+        <w:t xml:space="preserve">Vi ønsker </w:t>
+      </w:r>
+      <w:r>
+        <w:rPr>
+          <w:b/>
+          <w:lang w:val="nb-NO"/>
+        </w:rPr>
+        <w:t>at</w:t>
+      </w:r>
+      <w:r>
+        <w:rPr>
+          <w:lang w:val="nb-NO"/>
+        </w:rPr>
+        <w:t xml:space="preserve"> </w:t>
+      </w:r>
+      <w:r>
+        <w:rPr>
+          <w:lang w:val="nb-NO"/>
+        </w:rPr>
+        <w:t xml:space="preserve">ditt </w:t>
+      </w:r>
+      <w:r>
+        <w:rPr>
+          <w:lang w:val="nb-NO"/>
+        </w:rPr>
+        <w:t xml:space="preserve">utvalg stiller med </w:t>
+      </w:r>
+      <w:r>
+        <w:rPr>
+          <w:lang w:val="nb-NO"/>
+        </w:rPr>
+        <w:t>minst én representant som kan holde en kort presentasjon og orga</w:t>
+      </w:r>
+      <w:r>
+        <w:rPr>
+          <w:lang w:val="nb-NO"/>
+        </w:rPr>
+        <w:t>nisere et workshop i etterkant.</w:t>
+      </w:r>
+      <w:r>
+        <w:rPr>
+          <w:lang w:val="nb-NO"/>
+        </w:rPr>
+        <w:t xml:space="preserve"> Vi stiller med mat fra (tentativt) Subway, og denne blir fordelt ut over de forskjellige workshop-ene</w:t>
+      </w:r>
+      <w:r>
+        <w:rPr>
+          <w:lang w:val="nb-NO"/>
+        </w:rPr>
+        <w:t xml:space="preserve"> for å oppmu</w:t>
+      </w:r>
+      <w:r>
+        <w:rPr>
+          <w:lang w:val="nb-NO"/>
+        </w:rPr>
+        <w:t>ntre til mingling og diskusjon.</w:t>
+      </w:r>
+      <w:r>
+        <w:rPr>
+          <w:lang w:val="nb-NO"/>
+        </w:rPr>
+        <w:t xml:space="preserve"> Vi oppfordrer til å trekke frem events og goder ved å bli med i utvalget, i tillegg til å fokusere på hva </w:t>
+      </w:r>
+      <w:r>
+        <w:rPr>
+          <w:lang w:val="nb-NO"/>
+        </w:rPr>
+        <w:t xml:space="preserve">skolen tjener på at utvalget har </w:t>
       </w:r>
     </w:p>
     <w:p>
@@ -225,6 +418,188 @@
           <w:lang w:val="nb-NO"/>
         </w:rPr>
       </w:pPr>
+      <w:r>
+        <w:rPr>
+          <w:b/>
+          <w:lang w:val="nb-NO"/>
+        </w:rPr>
+        <w:t xml:space="preserve">Utvalget ditt </w:t>
+      </w:r>
+      <w:r>
+        <w:rPr>
+          <w:b/>
+          <w:lang w:val="nb-NO"/>
+        </w:rPr>
+        <w:t>får</w:t>
+      </w:r>
+      <w:r>
+        <w:rPr>
+          <w:b/>
+          <w:lang w:val="nb-NO"/>
+        </w:rPr>
+        <w:t xml:space="preserve"> </w:t>
+      </w:r>
+      <w:r>
+        <w:rPr>
+          <w:lang w:val="nb-NO"/>
+        </w:rPr>
+        <w:t>en mulighet t</w:t>
+      </w:r>
+      <w:r>
+        <w:rPr>
+          <w:lang w:val="nb-NO"/>
+        </w:rPr>
+        <w:t>i</w:t>
+      </w:r>
+      <w:r>
+        <w:rPr>
+          <w:lang w:val="nb-NO"/>
+        </w:rPr>
+        <w:t>l å synliggjøre seg for skolen</w:t>
+      </w:r>
+      <w:r>
+        <w:rPr>
+          <w:lang w:val="nb-NO"/>
+        </w:rPr>
+        <w:t xml:space="preserve">, i tillegg til </w:t>
+      </w:r>
+      <w:r>
+        <w:rPr>
+          <w:lang w:val="nb-NO"/>
+        </w:rPr>
+        <w:t xml:space="preserve">at vi tilbyr </w:t>
+      </w:r>
+      <w:r>
+        <w:rPr>
+          <w:lang w:val="nb-NO"/>
+        </w:rPr>
+        <w:t>et incentiv for studentene til å mingle i etterkant av presentasjonene</w:t>
+      </w:r>
+      <w:r>
+        <w:rPr>
+          <w:lang w:val="nb-NO"/>
+        </w:rPr>
+        <w:t xml:space="preserve"> i form av </w:t>
+      </w:r>
+      <w:r>
+        <w:rPr>
+          <w:lang w:val="nb-NO"/>
+        </w:rPr>
+        <w:t xml:space="preserve">gratis </w:t>
+      </w:r>
+      <w:r>
+        <w:rPr>
+          <w:lang w:val="nb-NO"/>
+        </w:rPr>
+        <w:t>mat</w:t>
+      </w:r>
+      <w:r>
+        <w:rPr>
+          <w:lang w:val="nb-NO"/>
+        </w:rPr>
+        <w:t xml:space="preserve">. </w:t>
+      </w:r>
+      <w:r>
+        <w:rPr>
+          <w:lang w:val="nb-NO"/>
+        </w:rPr>
+        <w:t xml:space="preserve">Det </w:t>
+      </w:r>
+      <w:r>
+        <w:rPr>
+          <w:lang w:val="nb-NO"/>
+        </w:rPr>
+        <w:t xml:space="preserve">vil bli </w:t>
+      </w:r>
+      <w:r>
+        <w:rPr>
+          <w:lang w:val="nb-NO"/>
+        </w:rPr>
+        <w:t xml:space="preserve">enkelt </w:t>
+      </w:r>
+      <w:r>
+        <w:rPr>
+          <w:lang w:val="nb-NO"/>
+        </w:rPr>
+        <w:t>å</w:t>
+      </w:r>
+      <w:r>
+        <w:rPr>
+          <w:lang w:val="nb-NO"/>
+        </w:rPr>
+        <w:t xml:space="preserve"> </w:t>
+      </w:r>
+      <w:r>
+        <w:rPr>
+          <w:lang w:val="nb-NO"/>
+        </w:rPr>
+        <w:t xml:space="preserve">verve </w:t>
+      </w:r>
+      <w:r>
+        <w:rPr>
+          <w:lang w:val="nb-NO"/>
+        </w:rPr>
+        <w:t>nye medlemmer som tidligere ikke har meldt seg inn på grunn av manglende informasjon</w:t>
+      </w:r>
+      <w:r>
+        <w:rPr>
+          <w:lang w:val="nb-NO"/>
+        </w:rPr>
+        <w:t xml:space="preserve">, og forhåpentligvis til og med noen som ikke har </w:t>
+      </w:r>
+      <w:r>
+        <w:rPr>
+          <w:lang w:val="nb-NO"/>
+        </w:rPr>
+        <w:t xml:space="preserve">hatt tidligere interesse </w:t>
+      </w:r>
+      <w:bookmarkStart w:id="0" w:name="_GoBack"/>
+      <w:bookmarkEnd w:id="0"/>
+      <w:r>
+        <w:rPr>
+          <w:lang w:val="nb-NO"/>
+        </w:rPr>
+        <w:t>i det hele tatt</w:t>
+      </w:r>
+      <w:r>
+        <w:rPr>
+          <w:lang w:val="nb-NO"/>
+        </w:rPr>
+        <w:t>.</w:t>
+      </w:r>
+    </w:p>
+    <w:p>
+      <w:pPr>
+        <w:spacing w:line="360" w:lineRule="auto"/>
+        <w:rPr>
+          <w:lang w:val="nb-NO"/>
+        </w:rPr>
+      </w:pPr>
+      <w:r>
+        <w:rPr>
+          <w:lang w:val="nb-NO"/>
+        </w:rPr>
+        <w:t>Med vennlig hilsen</w:t>
+      </w:r>
+      <w:r>
+        <w:rPr>
+          <w:lang w:val="nb-NO"/>
+        </w:rPr>
+        <w:br/>
+        <w:t>Martin Lehmann</w:t>
+      </w:r>
+      <w:r>
+        <w:rPr>
+          <w:lang w:val="nb-NO"/>
+        </w:rPr>
+        <w:br/>
+      </w:r>
+      <w:r>
+        <w:rPr>
+          <w:lang w:val="nb-NO"/>
+        </w:rPr>
+        <w:t>Leder, valgkomiteen ved NITH 2013</w:t>
+      </w:r>
     </w:p>
     <w:p>
       <w:pPr>

</xml_diff>